<commit_message>
Updated resume increasing directness and specificity of overview description to state the fact that I write code.
</commit_message>
<xml_diff>
--- a/html/Chadwick_Boggs-resume.docx
+++ b/html/Chadwick_Boggs-resume.docx
@@ -247,7 +247,7 @@
           <w:rStyle w:val="None"/>
           <w:lang w:val="es-ES_tradnl"/>
         </w:rPr>
-        <w:t xml:space="preserve">Enterprise backend software development, writing code, </w:t>
+        <w:t xml:space="preserve">I write code, enterprise backend usually web services, </w:t>
       </w:r>
       <w:r>
         <w:rPr>
@@ -3852,6 +3852,24 @@
     <w:qFormat/>
     <w:rPr>
       <w:rFonts w:ascii="OpenSymbol" w:hAnsi="OpenSymbol" w:eastAsia="OpenSymbol" w:cs="OpenSymbol"/>
+    </w:rPr>
+  </w:style>
+  <w:style w:type="character" w:styleId="FootnoteCharacters">
+    <w:name w:val="Footnote Characters"/>
+    <w:qFormat/>
+    <w:rPr/>
+  </w:style>
+  <w:style w:type="character" w:styleId="EndnoteCharacters">
+    <w:name w:val="Endnote Characters"/>
+    <w:qFormat/>
+    <w:rPr/>
+  </w:style>
+  <w:style w:type="character" w:styleId="VisitedInternetLink">
+    <w:name w:val="FollowedHyperlink"/>
+    <w:rPr>
+      <w:color w:val="800000"/>
+      <w:u w:val="single"/>
+      <w:lang w:val="zxx" w:eastAsia="zxx" w:bidi="zxx"/>
     </w:rPr>
   </w:style>
   <w:style w:type="paragraph" w:styleId="Heading">
@@ -4138,6 +4156,15 @@
       <w:szCs w:val="20"/>
     </w:rPr>
   </w:style>
+  <w:style w:type="paragraph" w:styleId="ListContents">
+    <w:name w:val="List Contents"/>
+    <w:basedOn w:val="Normal"/>
+    <w:qFormat/>
+    <w:pPr>
+      <w:ind w:left="567" w:hanging="0"/>
+    </w:pPr>
+    <w:rPr/>
+  </w:style>
   <w:style w:type="numbering" w:styleId="WW8Num1">
     <w:name w:val="WW8Num1"/>
     <w:qFormat/>

</xml_diff>

<commit_message>
Changed name on "Chadwick Boggs" resume to "Chadwick Timbric".
</commit_message>
<xml_diff>
--- a/html/Chadwick_Boggs-resume.docx
+++ b/html/Chadwick_Boggs-resume.docx
@@ -59,7 +59,7 @@
           <w:iCs/>
           <w:u w:val="none"/>
         </w:rPr>
-        <w:t>tiffany</w:t>
+        <w:t>chadwick.</w:t>
       </w:r>
       <w:r>
         <w:rPr>
@@ -85,7 +85,14 @@
           <w:rStyle w:val="None"/>
           <w:rFonts w:cs="Times New Roman" w:ascii="Times New Roman" w:hAnsi="Times New Roman"/>
         </w:rPr>
-        <w:t>Enterprise Backend Software Developer</w:t>
+        <w:t xml:space="preserve">Enterprise Backend Software </w:t>
+      </w:r>
+      <w:r>
+        <w:rPr>
+          <w:rStyle w:val="None"/>
+          <w:rFonts w:cs="Times New Roman" w:ascii="Times New Roman" w:hAnsi="Times New Roman"/>
+        </w:rPr>
+        <w:t>Engineer</w:t>
       </w:r>
     </w:p>
     <w:p>
@@ -94,6 +101,7 @@
         <w:jc w:val="start"/>
         <w:rPr>
           <w:rStyle w:val="Hyperlink0"/>
+          <w:rFonts w:ascii="Times New Roman" w:hAnsi="Times New Roman"/>
           <w:b w:val="false"/>
           <w:bCs w:val="false"/>
           <w:i/>
@@ -138,7 +146,9 @@
     <w:p>
       <w:pPr>
         <w:pStyle w:val="BodyText"/>
-        <w:rPr/>
+        <w:rPr>
+          <w:rFonts w:ascii="Times New Roman" w:hAnsi="Times New Roman"/>
+        </w:rPr>
       </w:pPr>
       <w:r>
         <w:rPr/>
@@ -150,6 +160,7 @@
         <w:pStyle w:val="BodyText"/>
         <w:rPr>
           <w:rStyle w:val="None"/>
+          <w:rFonts w:ascii="Times New Roman" w:hAnsi="Times New Roman"/>
         </w:rPr>
       </w:pPr>
       <w:r>
@@ -164,7 +175,7 @@
       <w:r>
         <w:rPr>
           <w:rStyle w:val="None"/>
-          <w:rFonts w:eastAsia="Times New Roman" w:cs="Times New Roman" w:ascii="Times" w:hAnsi="Times"/>
+          <w:rFonts w:eastAsia="Times New Roman" w:cs="Times New Roman" w:ascii="Times New Roman" w:hAnsi="Times New Roman"/>
           <w:i/>
           <w:iCs/>
           <w:caps w:val="false"/>
@@ -182,7 +193,7 @@
       <w:r>
         <w:rPr>
           <w:rStyle w:val="None"/>
-          <w:rFonts w:eastAsia="Times New Roman" w:cs="Times New Roman" w:ascii="Times" w:hAnsi="Times"/>
+          <w:rFonts w:eastAsia="Times New Roman" w:cs="Times New Roman" w:ascii="Times New Roman" w:hAnsi="Times New Roman"/>
           <w:i/>
           <w:iCs/>
           <w:caps w:val="false"/>
@@ -200,7 +211,7 @@
       <w:r>
         <w:rPr>
           <w:rStyle w:val="None"/>
-          <w:rFonts w:eastAsia="Times New Roman" w:cs="Times New Roman" w:ascii="Times" w:hAnsi="Times"/>
+          <w:rFonts w:eastAsia="Times New Roman" w:cs="Times New Roman" w:ascii="Times New Roman" w:hAnsi="Times New Roman"/>
           <w:i/>
           <w:iCs/>
           <w:caps w:val="false"/>
@@ -218,7 +229,7 @@
       <w:r>
         <w:rPr>
           <w:rStyle w:val="None"/>
-          <w:rFonts w:eastAsia="Times New Roman" w:cs="Times New Roman" w:ascii="Times" w:hAnsi="Times"/>
+          <w:rFonts w:eastAsia="Times New Roman" w:cs="Times New Roman" w:ascii="Times New Roman" w:hAnsi="Times New Roman"/>
           <w:i/>
           <w:iCs/>
           <w:caps w:val="false"/>
@@ -241,65 +252,66 @@
         <w:spacing w:lineRule="atLeast" w:line="270" w:before="0" w:after="144"/>
         <w:ind w:hanging="0" w:start="0" w:end="0"/>
         <w:rPr>
-          <w:rFonts w:ascii="Times" w:hAnsi="Times"/>
+          <w:rFonts w:ascii="Times New Roman" w:hAnsi="Times New Roman"/>
           <w:b w:val="false"/>
           <w:i w:val="false"/>
           <w:caps w:val="false"/>
           <w:smallCaps w:val="false"/>
           <w:color w:val="000000"/>
           <w:spacing w:val="0"/>
-          <w:sz w:val="28"/>
-        </w:rPr>
-      </w:pPr>
-      <w:r>
-        <w:rPr>
-          <w:rFonts w:ascii="Times" w:hAnsi="Times"/>
+          <w:sz w:val="24"/>
+          <w:szCs w:val="24"/>
+        </w:rPr>
+      </w:pPr>
+      <w:r>
+        <w:rPr>
           <w:b w:val="false"/>
           <w:i w:val="false"/>
           <w:caps w:val="false"/>
           <w:smallCaps w:val="false"/>
           <w:color w:val="000000"/>
           <w:spacing w:val="0"/>
-          <w:sz w:val="28"/>
+          <w:sz w:val="24"/>
+          <w:szCs w:val="24"/>
         </w:rPr>
         <w:t xml:space="preserve">I designed and coded application and persistence systems for JDA Software Group, Tendril, Etilize, Packexpo, and others which handled large databases requiring Map Reduce / Hadoop + Pig Scripts, Cassandra NoSQL per-instances caching, pre-Cassandra custom caching for RedPrairie, distributed file systems, Table Sharding, Master-Slave read-write DB separation for horizontally scalable read operations, MemSql single threaded multi-instances in-memory NoSql'y equivalent scaling with RDB ACID + Atomic immediate consistency constraints, Reactive eXtentions (RxJava </w:t>
       </w:r>
       <w:r>
         <w:rPr>
-          <w:rFonts w:ascii="Times" w:hAnsi="Times"/>
           <w:b w:val="false"/>
           <w:i w:val="false"/>
           <w:caps w:val="false"/>
           <w:smallCaps w:val="false"/>
           <w:color w:val="000000"/>
           <w:spacing w:val="0"/>
-          <w:sz w:val="28"/>
+          <w:sz w:val="24"/>
+          <w:szCs w:val="24"/>
         </w:rPr>
         <w:t xml:space="preserve">+ </w:t>
       </w:r>
       <w:r>
         <w:rPr>
-          <w:rFonts w:ascii="Times" w:hAnsi="Times"/>
           <w:b w:val="false"/>
           <w:i w:val="false"/>
           <w:caps w:val="false"/>
           <w:smallCaps w:val="false"/>
           <w:color w:val="000000"/>
           <w:spacing w:val="0"/>
-          <w:sz w:val="28"/>
+          <w:sz w:val="24"/>
+          <w:szCs w:val="24"/>
         </w:rPr>
         <w:t>Flow</w:t>
       </w:r>
       <w:r>
         <w:rPr>
-          <w:rFonts w:ascii="Times" w:hAnsi="Times"/>
           <w:b w:val="false"/>
           <w:i w:val="false"/>
           <w:caps w:val="false"/>
           <w:smallCaps w:val="false"/>
           <w:color w:val="000000"/>
           <w:spacing w:val="0"/>
-          <w:sz w:val="28"/>
+          <w:sz w:val="24"/>
+          <w:szCs w:val="24"/>
         </w:rPr>
         <w:t>) Event driven design, and functional programming + Java Streams with Virtual Threads to fully utilize multi-core hardware, in-memory pre/post IO-bound data encryption (Lzop) enabling large data transfer, daily summary table updates enabling fast reads of enormous data tables, materialized views, PostgreSQL data integrity constraints, Quantum computer attack resistant data pre/post network encryption, etc.</w:t>
       </w:r>
@@ -323,66 +335,66 @@
       </w:pPr>
       <w:r>
         <w:rPr>
-          <w:rFonts w:ascii="Times" w:hAnsi="Times"/>
           <w:b w:val="false"/>
           <w:i w:val="false"/>
           <w:caps w:val="false"/>
           <w:smallCaps w:val="false"/>
           <w:color w:val="000000"/>
           <w:spacing w:val="0"/>
-          <w:sz w:val="28"/>
+          <w:sz w:val="24"/>
+          <w:szCs w:val="24"/>
         </w:rPr>
         <w:t>In other words, I have designed and coded/implemented core foundational system</w:t>
       </w:r>
       <w:r>
         <w:rPr>
-          <w:rFonts w:ascii="Times" w:hAnsi="Times"/>
           <w:b w:val="false"/>
           <w:i w:val="false"/>
           <w:caps w:val="false"/>
           <w:smallCaps w:val="false"/>
           <w:color w:val="000000"/>
           <w:spacing w:val="0"/>
-          <w:sz w:val="28"/>
+          <w:sz w:val="24"/>
+          <w:szCs w:val="24"/>
         </w:rPr>
         <w:t>s</w:t>
       </w:r>
       <w:r>
         <w:rPr>
-          <w:rFonts w:ascii="Times" w:hAnsi="Times"/>
           <w:b w:val="false"/>
           <w:i w:val="false"/>
           <w:caps w:val="false"/>
           <w:smallCaps w:val="false"/>
           <w:color w:val="000000"/>
           <w:spacing w:val="0"/>
-          <w:sz w:val="28"/>
+          <w:sz w:val="24"/>
+          <w:szCs w:val="24"/>
         </w:rPr>
         <w:t xml:space="preserve"> for premiere corporate and DOD companies with example-ready code quality. I attempt to write correct and aesthetic code. Things like </w:t>
       </w:r>
       <w:r>
         <w:rPr>
-          <w:rFonts w:ascii="Times" w:hAnsi="Times"/>
           <w:b w:val="false"/>
           <w:i w:val="false"/>
           <w:caps w:val="false"/>
           <w:smallCaps w:val="false"/>
           <w:color w:val="000000"/>
           <w:spacing w:val="0"/>
-          <w:sz w:val="28"/>
+          <w:sz w:val="24"/>
+          <w:szCs w:val="24"/>
         </w:rPr>
         <w:t xml:space="preserve">rx-backpressure, </w:t>
       </w:r>
       <w:r>
         <w:rPr>
-          <w:rFonts w:ascii="Times" w:hAnsi="Times"/>
           <w:b w:val="false"/>
           <w:i w:val="false"/>
           <w:caps w:val="false"/>
           <w:smallCaps w:val="false"/>
           <w:color w:val="000000"/>
           <w:spacing w:val="0"/>
-          <w:sz w:val="28"/>
+          <w:sz w:val="24"/>
+          <w:szCs w:val="24"/>
         </w:rPr>
         <w:t xml:space="preserve">network bulkheads (configurable retries + circuit breakers), client-side load balancing (Ribbon from Netflix), Scala, Kotlin, Mosh (mobile shell - https://mosh.org), Fish Shell (mobile shell – </w:t>
       </w:r>
@@ -390,54 +402,54 @@
         <w:r>
           <w:rPr>
             <w:rStyle w:val="Hyperlink"/>
-            <w:rFonts w:ascii="Times" w:hAnsi="Times"/>
             <w:b w:val="false"/>
             <w:i w:val="false"/>
             <w:caps w:val="false"/>
             <w:smallCaps w:val="false"/>
             <w:color w:val="000000"/>
             <w:spacing w:val="0"/>
-            <w:sz w:val="28"/>
+            <w:sz w:val="24"/>
+            <w:szCs w:val="24"/>
           </w:rPr>
           <w:t>https://fishshell.com</w:t>
         </w:r>
       </w:hyperlink>
       <w:r>
         <w:rPr>
-          <w:rFonts w:ascii="Times" w:hAnsi="Times"/>
           <w:b w:val="false"/>
           <w:i w:val="false"/>
           <w:caps w:val="false"/>
           <w:smallCaps w:val="false"/>
           <w:color w:val="000000"/>
           <w:spacing w:val="0"/>
-          <w:sz w:val="28"/>
+          <w:sz w:val="24"/>
+          <w:szCs w:val="24"/>
         </w:rPr>
         <w:t xml:space="preserve">), </w:t>
       </w:r>
       <w:r>
         <w:rPr>
-          <w:rFonts w:ascii="Times" w:hAnsi="Times"/>
           <w:b w:val="false"/>
           <w:i w:val="false"/>
           <w:caps w:val="false"/>
           <w:smallCaps w:val="false"/>
           <w:color w:val="000000"/>
           <w:spacing w:val="0"/>
-          <w:sz w:val="28"/>
+          <w:sz w:val="24"/>
+          <w:szCs w:val="24"/>
         </w:rPr>
         <w:t>etc.</w:t>
       </w:r>
       <w:r>
         <w:rPr>
-          <w:rFonts w:ascii="Times" w:hAnsi="Times"/>
           <w:b w:val="false"/>
           <w:i w:val="false"/>
           <w:caps w:val="false"/>
           <w:smallCaps w:val="false"/>
           <w:color w:val="000000"/>
           <w:spacing w:val="0"/>
-          <w:sz w:val="28"/>
+          <w:sz w:val="24"/>
+          <w:szCs w:val="24"/>
         </w:rPr>
         <w:t xml:space="preserve"> excite me.</w:t>
       </w:r>
@@ -449,26 +461,27 @@
         <w:spacing w:lineRule="atLeast" w:line="270" w:before="0" w:after="144"/>
         <w:ind w:hanging="0" w:start="0" w:end="0"/>
         <w:rPr>
-          <w:rFonts w:ascii="Times" w:hAnsi="Times"/>
+          <w:rFonts w:ascii="Times New Roman" w:hAnsi="Times New Roman"/>
           <w:b w:val="false"/>
           <w:i w:val="false"/>
           <w:caps w:val="false"/>
           <w:smallCaps w:val="false"/>
           <w:color w:val="000000"/>
           <w:spacing w:val="0"/>
-          <w:sz w:val="28"/>
-        </w:rPr>
-      </w:pPr>
-      <w:r>
-        <w:rPr>
-          <w:rFonts w:ascii="Times" w:hAnsi="Times"/>
+          <w:sz w:val="24"/>
+          <w:szCs w:val="24"/>
+        </w:rPr>
+      </w:pPr>
+      <w:r>
+        <w:rPr>
           <w:b w:val="false"/>
           <w:i w:val="false"/>
           <w:caps w:val="false"/>
           <w:smallCaps w:val="false"/>
           <w:color w:val="000000"/>
           <w:spacing w:val="0"/>
-          <w:sz w:val="28"/>
+          <w:sz w:val="24"/>
+          <w:szCs w:val="24"/>
         </w:rPr>
       </w:r>
     </w:p>
@@ -508,7 +521,7 @@
         <w:r>
           <w:rPr>
             <w:rStyle w:val="Hyperlink"/>
-            <w:rFonts w:cs="Courier New" w:ascii="Courier New" w:hAnsi="Courier New"/>
+            <w:rFonts w:cs="Courier New"/>
             <w:color w:val="342A06"/>
             <w:sz w:val="20"/>
             <w:szCs w:val="20"/>
@@ -519,7 +532,7 @@
         <w:r>
           <w:rPr>
             <w:rStyle w:val="Hyperlink"/>
-            <w:rFonts w:cs="Courier New" w:ascii="Courier New" w:hAnsi="Courier New"/>
+            <w:rFonts w:cs="Courier New"/>
             <w:color w:val="342A06"/>
             <w:sz w:val="20"/>
             <w:szCs w:val="20"/>
@@ -530,7 +543,7 @@
         <w:r>
           <w:rPr>
             <w:rStyle w:val="Hyperlink"/>
-            <w:rFonts w:cs="Courier New" w:ascii="Courier New" w:hAnsi="Courier New"/>
+            <w:rFonts w:cs="Courier New"/>
             <w:color w:val="342A06"/>
             <w:sz w:val="20"/>
             <w:szCs w:val="20"/>
@@ -546,7 +559,7 @@
         <w:jc w:val="start"/>
         <w:rPr>
           <w:rStyle w:val="Hyperlink"/>
-          <w:rFonts w:ascii="Courier New" w:hAnsi="Courier New" w:cs="Courier New"/>
+          <w:rFonts w:ascii="Times New Roman" w:hAnsi="Times New Roman" w:cs="Courier New"/>
           <w:color w:val="342A06"/>
           <w:sz w:val="20"/>
           <w:szCs w:val="20"/>
@@ -598,7 +611,7 @@
         <w:r>
           <w:rPr>
             <w:rStyle w:val="Hyperlink"/>
-            <w:rFonts w:cs="Courier New" w:ascii="Courier New" w:hAnsi="Courier New"/>
+            <w:rFonts w:cs="Courier New"/>
             <w:color w:val="342A06"/>
             <w:sz w:val="20"/>
             <w:szCs w:val="20"/>
@@ -630,7 +643,7 @@
         <w:r>
           <w:rPr>
             <w:rStyle w:val="Hyperlink"/>
-            <w:rFonts w:cs="Courier New" w:ascii="Courier New" w:hAnsi="Courier New"/>
+            <w:rFonts w:cs="Courier New"/>
             <w:color w:val="342A06"/>
             <w:sz w:val="20"/>
             <w:szCs w:val="20"/>
@@ -669,7 +682,7 @@
         <w:r>
           <w:rPr>
             <w:rStyle w:val="Hyperlink"/>
-            <w:rFonts w:cs="Courier New" w:ascii="Courier New" w:hAnsi="Courier New"/>
+            <w:rFonts w:cs="Courier New"/>
             <w:b w:val="false"/>
             <w:bCs w:val="false"/>
             <w:color w:val="342A06"/>
@@ -686,7 +699,7 @@
         <w:pStyle w:val="BodyText"/>
         <w:jc w:val="start"/>
         <w:rPr>
-          <w:rFonts w:ascii="Courier New" w:hAnsi="Courier New" w:cs="Courier New"/>
+          <w:rFonts w:cs="Courier New"/>
           <w:b/>
           <w:color w:val="008000"/>
           <w:sz w:val="18"/>
@@ -705,7 +718,7 @@
       <w:r>
         <w:rPr>
           <w:rStyle w:val="None"/>
-          <w:rFonts w:eastAsia="Times New Roman;serif" w:cs="Times New Roman;serif" w:ascii="Times New Roman;serif" w:hAnsi="Times New Roman;serif"/>
+          <w:rFonts w:eastAsia="Times New Roman;serif" w:cs="Times New Roman;serif" w:ascii="Times New Roman" w:hAnsi="Times New Roman"/>
           <w:caps w:val="false"/>
           <w:smallCaps w:val="false"/>
           <w:color w:val="000000"/>
@@ -952,7 +965,9 @@
           <w:numId w:val="3"/>
         </w:numPr>
         <w:jc w:val="start"/>
-        <w:rPr/>
+        <w:rPr>
+          <w:rFonts w:ascii="Times New Roman" w:hAnsi="Times New Roman"/>
+        </w:rPr>
       </w:pPr>
       <w:r>
         <w:rPr/>
@@ -998,7 +1013,7 @@
       <w:r>
         <w:rPr>
           <w:rStyle w:val="None"/>
-          <w:rFonts w:eastAsia="Times New Roman;serif" w:cs="Times New Roman;serif" w:ascii="Times New Roman;serif" w:hAnsi="Times New Roman;serif"/>
+          <w:rFonts w:eastAsia="Times New Roman;serif" w:cs="Times New Roman;serif" w:ascii="Times New Roman" w:hAnsi="Times New Roman"/>
           <w:b/>
           <w:bCs/>
           <w:i w:val="false"/>
@@ -1025,7 +1040,7 @@
       <w:r>
         <w:rPr>
           <w:rStyle w:val="None"/>
-          <w:rFonts w:eastAsia="Times New Roman;serif" w:cs="Times New Roman;serif" w:ascii="Times New Roman;serif" w:hAnsi="Times New Roman;serif"/>
+          <w:rFonts w:eastAsia="Times New Roman;serif" w:cs="Times New Roman;serif" w:ascii="Times New Roman" w:hAnsi="Times New Roman"/>
           <w:b/>
           <w:bCs/>
           <w:i w:val="false"/>
@@ -1052,7 +1067,7 @@
       <w:r>
         <w:rPr>
           <w:rStyle w:val="None"/>
-          <w:rFonts w:eastAsia="Times New Roman;serif" w:cs="Times New Roman;serif" w:ascii="Times New Roman;serif" w:hAnsi="Times New Roman;serif"/>
+          <w:rFonts w:eastAsia="Times New Roman;serif" w:cs="Times New Roman;serif" w:ascii="Times New Roman" w:hAnsi="Times New Roman"/>
           <w:b/>
           <w:bCs/>
           <w:i w:val="false"/>
@@ -1079,7 +1094,7 @@
       <w:r>
         <w:rPr>
           <w:rStyle w:val="None"/>
-          <w:rFonts w:eastAsia="Times New Roman;serif" w:cs="Times New Roman;serif" w:ascii="Times New Roman;serif" w:hAnsi="Times New Roman;serif"/>
+          <w:rFonts w:eastAsia="Times New Roman;serif" w:cs="Times New Roman;serif" w:ascii="Times New Roman" w:hAnsi="Times New Roman"/>
           <w:b/>
           <w:bCs/>
           <w:i w:val="false"/>
@@ -1106,7 +1121,7 @@
       <w:r>
         <w:rPr>
           <w:rStyle w:val="None"/>
-          <w:rFonts w:eastAsia="Times New Roman;serif" w:cs="Times New Roman;serif" w:ascii="Times New Roman;serif" w:hAnsi="Times New Roman;serif"/>
+          <w:rFonts w:eastAsia="Times New Roman;serif" w:cs="Times New Roman;serif" w:ascii="Times New Roman" w:hAnsi="Times New Roman"/>
           <w:b/>
           <w:bCs/>
           <w:i w:val="false"/>
@@ -1133,7 +1148,7 @@
       <w:r>
         <w:rPr>
           <w:rStyle w:val="None"/>
-          <w:rFonts w:eastAsia="Times New Roman;serif" w:cs="Times New Roman;serif" w:ascii="Times New Roman;serif" w:hAnsi="Times New Roman;serif"/>
+          <w:rFonts w:eastAsia="Times New Roman;serif" w:cs="Times New Roman;serif" w:ascii="Times New Roman" w:hAnsi="Times New Roman"/>
           <w:b/>
           <w:bCs/>
           <w:i w:val="false"/>
@@ -1160,7 +1175,7 @@
       <w:r>
         <w:rPr>
           <w:rStyle w:val="None"/>
-          <w:rFonts w:eastAsia="Times New Roman;serif" w:cs="Times New Roman;serif" w:ascii="Times New Roman;serif" w:hAnsi="Times New Roman;serif"/>
+          <w:rFonts w:eastAsia="Times New Roman;serif" w:cs="Times New Roman;serif" w:ascii="Times New Roman" w:hAnsi="Times New Roman"/>
           <w:b/>
           <w:bCs/>
           <w:i w:val="false"/>
@@ -1187,7 +1202,7 @@
       <w:r>
         <w:rPr>
           <w:rStyle w:val="None"/>
-          <w:rFonts w:eastAsia="Times New Roman;serif" w:cs="Times New Roman;serif" w:ascii="Times New Roman;serif" w:hAnsi="Times New Roman;serif"/>
+          <w:rFonts w:eastAsia="Times New Roman;serif" w:cs="Times New Roman;serif" w:ascii="Times New Roman" w:hAnsi="Times New Roman"/>
           <w:b/>
           <w:bCs/>
           <w:i w:val="false"/>
@@ -1214,7 +1229,7 @@
       <w:r>
         <w:rPr>
           <w:rStyle w:val="None"/>
-          <w:rFonts w:eastAsia="Times New Roman;serif" w:cs="Times New Roman;serif" w:ascii="Times New Roman;serif" w:hAnsi="Times New Roman;serif"/>
+          <w:rFonts w:eastAsia="Times New Roman;serif" w:cs="Times New Roman;serif" w:ascii="Times New Roman" w:hAnsi="Times New Roman"/>
           <w:b/>
           <w:bCs/>
           <w:i w:val="false"/>
@@ -1241,7 +1256,7 @@
       <w:r>
         <w:rPr>
           <w:rStyle w:val="None"/>
-          <w:rFonts w:eastAsia="Times New Roman;serif" w:cs="Times New Roman;serif" w:ascii="Times New Roman;serif" w:hAnsi="Times New Roman;serif"/>
+          <w:rFonts w:eastAsia="Times New Roman;serif" w:cs="Times New Roman;serif" w:ascii="Times New Roman" w:hAnsi="Times New Roman"/>
           <w:b/>
           <w:bCs/>
           <w:i w:val="false"/>
@@ -1268,7 +1283,7 @@
       <w:r>
         <w:rPr>
           <w:rStyle w:val="None"/>
-          <w:rFonts w:eastAsia="Times New Roman;serif" w:cs="Times New Roman;serif" w:ascii="Times New Roman;serif" w:hAnsi="Times New Roman;serif"/>
+          <w:rFonts w:eastAsia="Times New Roman;serif" w:cs="Times New Roman;serif" w:ascii="Times New Roman" w:hAnsi="Times New Roman"/>
           <w:b/>
           <w:bCs/>
           <w:i w:val="false"/>
@@ -1295,7 +1310,7 @@
       <w:r>
         <w:rPr>
           <w:rStyle w:val="None"/>
-          <w:rFonts w:eastAsia="Times New Roman;serif" w:cs="Times New Roman;serif" w:ascii="Times New Roman;serif" w:hAnsi="Times New Roman;serif"/>
+          <w:rFonts w:eastAsia="Times New Roman;serif" w:cs="Times New Roman;serif" w:ascii="Times New Roman" w:hAnsi="Times New Roman"/>
           <w:b/>
           <w:bCs/>
           <w:i w:val="false"/>
@@ -1322,7 +1337,7 @@
       <w:r>
         <w:rPr>
           <w:rStyle w:val="None"/>
-          <w:rFonts w:eastAsia="Times New Roman;serif" w:cs="Times New Roman;serif" w:ascii="Times New Roman;serif" w:hAnsi="Times New Roman;serif"/>
+          <w:rFonts w:eastAsia="Times New Roman;serif" w:cs="Times New Roman;serif" w:ascii="Times New Roman" w:hAnsi="Times New Roman"/>
           <w:b/>
           <w:bCs/>
           <w:i w:val="false"/>
@@ -1360,7 +1375,7 @@
       <w:r>
         <w:rPr>
           <w:rStyle w:val="None"/>
-          <w:rFonts w:eastAsia="Times New Roman;serif" w:cs="Times New Roman;serif" w:ascii="Times New Roman;serif" w:hAnsi="Times New Roman;serif"/>
+          <w:rFonts w:eastAsia="Times New Roman;serif" w:cs="Times New Roman;serif"/>
           <w:b w:val="false"/>
           <w:bCs w:val="false"/>
           <w:i w:val="false"/>
@@ -1387,7 +1402,7 @@
       <w:r>
         <w:rPr>
           <w:rStyle w:val="None"/>
-          <w:rFonts w:eastAsia="Times New Roman;serif" w:cs="Times New Roman;serif" w:ascii="Times New Roman;serif" w:hAnsi="Times New Roman;serif"/>
+          <w:rFonts w:eastAsia="Times New Roman;serif" w:cs="Times New Roman;serif"/>
           <w:b w:val="false"/>
           <w:bCs w:val="false"/>
           <w:i w:val="false"/>
@@ -1425,7 +1440,7 @@
       <w:r>
         <w:rPr>
           <w:rStyle w:val="None"/>
-          <w:rFonts w:eastAsia="Times New Roman;serif" w:cs="Times New Roman;serif" w:ascii="Times New Roman;serif" w:hAnsi="Times New Roman;serif"/>
+          <w:rFonts w:eastAsia="Times New Roman;serif" w:cs="Times New Roman;serif"/>
           <w:b w:val="false"/>
           <w:bCs w:val="false"/>
           <w:i w:val="false"/>
@@ -1463,7 +1478,7 @@
       <w:r>
         <w:rPr>
           <w:rStyle w:val="None"/>
-          <w:rFonts w:eastAsia="Times New Roman;serif" w:cs="Times New Roman;serif" w:ascii="Times New Roman;serif" w:hAnsi="Times New Roman;serif"/>
+          <w:rFonts w:eastAsia="Times New Roman;serif" w:cs="Times New Roman;serif"/>
           <w:b w:val="false"/>
           <w:bCs w:val="false"/>
           <w:i w:val="false"/>
@@ -1501,7 +1516,7 @@
       <w:r>
         <w:rPr>
           <w:rStyle w:val="None"/>
-          <w:rFonts w:eastAsia="Times New Roman;serif" w:cs="Times New Roman;serif" w:ascii="Times New Roman;serif" w:hAnsi="Times New Roman;serif"/>
+          <w:rFonts w:eastAsia="Times New Roman;serif" w:cs="Times New Roman;serif"/>
           <w:b w:val="false"/>
           <w:bCs w:val="false"/>
           <w:i w:val="false"/>
@@ -1532,7 +1547,7 @@
         <w:jc w:val="start"/>
         <w:rPr>
           <w:rStyle w:val="None"/>
-          <w:rFonts w:ascii="Times New Roman;serif" w:hAnsi="Times New Roman;serif" w:eastAsia="Times New Roman;serif" w:cs="Times New Roman;serif"/>
+          <w:rFonts w:ascii="Times New Roman" w:hAnsi="Times New Roman" w:eastAsia="Times New Roman;serif" w:cs="Times New Roman;serif"/>
           <w:b w:val="false"/>
           <w:bCs w:val="false"/>
           <w:i w:val="false"/>
@@ -1568,7 +1583,7 @@
       <w:r>
         <w:rPr>
           <w:rStyle w:val="None"/>
-          <w:rFonts w:eastAsia="Times New Roman;serif" w:cs="Times New Roman;serif" w:ascii="Times New Roman;serif" w:hAnsi="Times New Roman;serif"/>
+          <w:rFonts w:eastAsia="Times New Roman;serif" w:cs="Times New Roman;serif" w:ascii="Times New Roman" w:hAnsi="Times New Roman"/>
           <w:b/>
           <w:bCs/>
           <w:i w:val="false"/>
@@ -1595,7 +1610,7 @@
       <w:r>
         <w:rPr>
           <w:rStyle w:val="None"/>
-          <w:rFonts w:eastAsia="Times New Roman;serif" w:cs="Times New Roman;serif" w:ascii="Times New Roman;serif" w:hAnsi="Times New Roman;serif"/>
+          <w:rFonts w:eastAsia="Times New Roman;serif" w:cs="Times New Roman;serif" w:ascii="Times New Roman" w:hAnsi="Times New Roman"/>
           <w:b/>
           <w:bCs/>
           <w:i w:val="false"/>
@@ -1687,7 +1702,7 @@
       <w:r>
         <w:rPr>
           <w:rStyle w:val="None"/>
-          <w:rFonts w:eastAsia="Times New Roman;serif" w:cs="Times New Roman;serif" w:ascii="Times New Roman;serif" w:hAnsi="Times New Roman;serif"/>
+          <w:rFonts w:eastAsia="Times New Roman;serif" w:cs="Times New Roman;serif"/>
           <w:b w:val="false"/>
           <w:bCs w:val="false"/>
           <w:i w:val="false"/>
@@ -1725,7 +1740,7 @@
       <w:r>
         <w:rPr>
           <w:rStyle w:val="None"/>
-          <w:rFonts w:eastAsia="Times New Roman;serif" w:cs="Times New Roman;serif" w:ascii="Times New Roman;serif" w:hAnsi="Times New Roman;serif"/>
+          <w:rFonts w:eastAsia="Times New Roman;serif" w:cs="Times New Roman;serif"/>
           <w:b w:val="false"/>
           <w:bCs w:val="false"/>
           <w:i w:val="false"/>
@@ -1758,7 +1773,7 @@
       <w:r>
         <w:rPr>
           <w:rStyle w:val="None"/>
-          <w:rFonts w:eastAsia="Times New Roman;serif" w:cs="Times New Roman;serif" w:ascii="Times New Roman;serif" w:hAnsi="Times New Roman;serif"/>
+          <w:rFonts w:eastAsia="Times New Roman;serif" w:cs="Times New Roman;serif" w:ascii="Times New Roman" w:hAnsi="Times New Roman"/>
           <w:b w:val="false"/>
           <w:bCs w:val="false"/>
           <w:i w:val="false"/>
@@ -1785,7 +1800,7 @@
       <w:r>
         <w:rPr>
           <w:rStyle w:val="None"/>
-          <w:rFonts w:eastAsia="Times New Roman;serif" w:cs="Times New Roman;serif" w:ascii="Times New Roman;serif" w:hAnsi="Times New Roman;serif"/>
+          <w:rFonts w:eastAsia="Times New Roman;serif" w:cs="Times New Roman;serif" w:ascii="Times New Roman" w:hAnsi="Times New Roman"/>
           <w:b w:val="false"/>
           <w:bCs w:val="false"/>
           <w:i w:val="false"/>
@@ -1812,7 +1827,7 @@
       <w:r>
         <w:rPr>
           <w:rStyle w:val="None"/>
-          <w:rFonts w:eastAsia="Times New Roman;serif" w:cs="Times New Roman;serif" w:ascii="Times New Roman;serif" w:hAnsi="Times New Roman;serif"/>
+          <w:rFonts w:eastAsia="Times New Roman;serif" w:cs="Times New Roman;serif" w:ascii="Times New Roman" w:hAnsi="Times New Roman"/>
           <w:b w:val="false"/>
           <w:bCs w:val="false"/>
           <w:i w:val="false"/>
@@ -1842,7 +1857,7 @@
         <w:pStyle w:val="BodyText"/>
         <w:rPr>
           <w:rStyle w:val="None"/>
-          <w:rFonts w:ascii="Times New Roman;serif" w:hAnsi="Times New Roman;serif" w:eastAsia="Times New Roman;serif" w:cs="Times New Roman;serif"/>
+          <w:rFonts w:ascii="Times New Roman" w:hAnsi="Times New Roman" w:eastAsia="Times New Roman;serif" w:cs="Times New Roman;serif"/>
           <w:b w:val="false"/>
           <w:bCs w:val="false"/>
           <w:i w:val="false"/>
@@ -1878,7 +1893,7 @@
       <w:r>
         <w:rPr>
           <w:rStyle w:val="None"/>
-          <w:rFonts w:eastAsia="Times New Roman;serif" w:cs="Times New Roman;serif" w:ascii="Times New Roman;serif" w:hAnsi="Times New Roman;serif"/>
+          <w:rFonts w:eastAsia="Times New Roman;serif" w:cs="Times New Roman;serif" w:ascii="Times New Roman" w:hAnsi="Times New Roman"/>
           <w:b/>
           <w:bCs/>
           <w:i w:val="false"/>
@@ -1905,7 +1920,7 @@
       <w:r>
         <w:rPr>
           <w:rStyle w:val="None"/>
-          <w:rFonts w:eastAsia="Times New Roman;serif" w:cs="Times New Roman;serif" w:ascii="Times New Roman;serif" w:hAnsi="Times New Roman;serif"/>
+          <w:rFonts w:eastAsia="Times New Roman;serif" w:cs="Times New Roman;serif" w:ascii="Times New Roman" w:hAnsi="Times New Roman"/>
           <w:caps w:val="false"/>
           <w:smallCaps w:val="false"/>
           <w:color w:val="000000"/>
@@ -1919,7 +1934,7 @@
       <w:r>
         <w:rPr>
           <w:rStyle w:val="None"/>
-          <w:rFonts w:eastAsia="Times New Roman;serif" w:cs="Times New Roman;serif" w:ascii="Times New Roman;serif" w:hAnsi="Times New Roman;serif"/>
+          <w:rFonts w:eastAsia="Times New Roman;serif" w:cs="Times New Roman;serif" w:ascii="Times New Roman" w:hAnsi="Times New Roman"/>
           <w:b/>
           <w:bCs/>
           <w:i w:val="false"/>
@@ -1946,7 +1961,7 @@
       <w:r>
         <w:rPr>
           <w:rStyle w:val="None"/>
-          <w:rFonts w:eastAsia="Times New Roman;serif" w:cs="Times New Roman;serif" w:ascii="Times New Roman;serif" w:hAnsi="Times New Roman;serif"/>
+          <w:rFonts w:eastAsia="Times New Roman;serif" w:cs="Times New Roman;serif" w:ascii="Times New Roman" w:hAnsi="Times New Roman"/>
           <w:b/>
           <w:bCs/>
           <w:i w:val="false"/>
@@ -1973,7 +1988,7 @@
       <w:r>
         <w:rPr>
           <w:rStyle w:val="None"/>
-          <w:rFonts w:eastAsia="Times New Roman;serif" w:cs="Times New Roman;serif" w:ascii="Times New Roman;serif" w:hAnsi="Times New Roman;serif"/>
+          <w:rFonts w:eastAsia="Times New Roman;serif" w:cs="Times New Roman;serif" w:ascii="Times New Roman" w:hAnsi="Times New Roman"/>
           <w:b/>
           <w:bCs/>
           <w:i w:val="false"/>
@@ -2000,7 +2015,7 @@
       <w:r>
         <w:rPr>
           <w:rStyle w:val="None"/>
-          <w:rFonts w:eastAsia="Times New Roman;serif" w:cs="Times New Roman;serif" w:ascii="Times New Roman;serif" w:hAnsi="Times New Roman;serif"/>
+          <w:rFonts w:eastAsia="Times New Roman;serif" w:cs="Times New Roman;serif" w:ascii="Times New Roman" w:hAnsi="Times New Roman"/>
           <w:caps w:val="false"/>
           <w:smallCaps w:val="false"/>
           <w:color w:val="000000"/>
@@ -2015,7 +2030,7 @@
       <w:r>
         <w:rPr>
           <w:rStyle w:val="None"/>
-          <w:rFonts w:eastAsia="Times New Roman;serif" w:cs="Times New Roman;serif" w:ascii="Times New Roman;serif" w:hAnsi="Times New Roman;serif"/>
+          <w:rFonts w:eastAsia="Times New Roman;serif" w:cs="Times New Roman;serif" w:ascii="Times New Roman" w:hAnsi="Times New Roman"/>
           <w:caps w:val="false"/>
           <w:smallCaps w:val="false"/>
           <w:color w:val="000000"/>
@@ -2029,7 +2044,7 @@
       <w:r>
         <w:rPr>
           <w:rStyle w:val="None"/>
-          <w:rFonts w:eastAsia="Times New Roman;serif" w:cs="Times New Roman;serif" w:ascii="Times New Roman;serif" w:hAnsi="Times New Roman;serif"/>
+          <w:rFonts w:eastAsia="Times New Roman;serif" w:cs="Times New Roman;serif" w:ascii="Times New Roman" w:hAnsi="Times New Roman"/>
           <w:b/>
           <w:bCs/>
           <w:i w:val="false"/>
@@ -2056,7 +2071,7 @@
       <w:r>
         <w:rPr>
           <w:rStyle w:val="None"/>
-          <w:rFonts w:eastAsia="Times New Roman;serif" w:cs="Times New Roman;serif" w:ascii="Times New Roman;serif" w:hAnsi="Times New Roman;serif"/>
+          <w:rFonts w:eastAsia="Times New Roman;serif" w:cs="Times New Roman;serif" w:ascii="Times New Roman" w:hAnsi="Times New Roman"/>
           <w:caps w:val="false"/>
           <w:smallCaps w:val="false"/>
           <w:color w:val="000000"/>
@@ -2071,7 +2086,7 @@
       <w:r>
         <w:rPr>
           <w:rStyle w:val="None"/>
-          <w:rFonts w:eastAsia="Times New Roman;serif" w:cs="Times New Roman;serif" w:ascii="Times New Roman;serif" w:hAnsi="Times New Roman;serif"/>
+          <w:rFonts w:eastAsia="Times New Roman;serif" w:cs="Times New Roman;serif" w:ascii="Times New Roman" w:hAnsi="Times New Roman"/>
           <w:caps w:val="false"/>
           <w:smallCaps w:val="false"/>
           <w:color w:val="000000"/>
@@ -2085,7 +2100,7 @@
       <w:r>
         <w:rPr>
           <w:rStyle w:val="None"/>
-          <w:rFonts w:eastAsia="Times New Roman;serif" w:cs="Times New Roman;serif" w:ascii="Times New Roman;serif" w:hAnsi="Times New Roman;serif"/>
+          <w:rFonts w:eastAsia="Times New Roman;serif" w:cs="Times New Roman;serif" w:ascii="Times New Roman" w:hAnsi="Times New Roman"/>
           <w:caps w:val="false"/>
           <w:smallCaps w:val="false"/>
           <w:color w:val="000000"/>
@@ -2099,7 +2114,7 @@
       <w:r>
         <w:rPr>
           <w:rStyle w:val="None"/>
-          <w:rFonts w:eastAsia="Times New Roman;serif" w:cs="Times New Roman;serif" w:ascii="Times New Roman;serif" w:hAnsi="Times New Roman;serif"/>
+          <w:rFonts w:eastAsia="Times New Roman;serif" w:cs="Times New Roman;serif" w:ascii="Times New Roman" w:hAnsi="Times New Roman"/>
           <w:caps w:val="false"/>
           <w:smallCaps w:val="false"/>
           <w:color w:val="000000"/>
@@ -2113,7 +2128,7 @@
       <w:r>
         <w:rPr>
           <w:rStyle w:val="None"/>
-          <w:rFonts w:eastAsia="Times New Roman;serif" w:cs="Times New Roman;serif" w:ascii="Times New Roman;serif" w:hAnsi="Times New Roman;serif"/>
+          <w:rFonts w:eastAsia="Times New Roman;serif" w:cs="Times New Roman;serif" w:ascii="Times New Roman" w:hAnsi="Times New Roman"/>
           <w:b/>
           <w:bCs/>
           <w:i w:val="false"/>
@@ -2199,7 +2214,9 @@
           <w:ilvl w:val="1"/>
           <w:numId w:val="2"/>
         </w:numPr>
-        <w:rPr/>
+        <w:rPr>
+          <w:rFonts w:ascii="Times New Roman" w:hAnsi="Times New Roman"/>
+        </w:rPr>
       </w:pPr>
       <w:r>
         <w:rPr>
@@ -2241,7 +2258,9 @@
           <w:ilvl w:val="1"/>
           <w:numId w:val="2"/>
         </w:numPr>
-        <w:rPr/>
+        <w:rPr>
+          <w:rFonts w:ascii="Times New Roman" w:hAnsi="Times New Roman"/>
+        </w:rPr>
       </w:pPr>
       <w:r>
         <w:rPr>
@@ -2347,6 +2366,7 @@
       <w:pPr>
         <w:pStyle w:val="BodyText"/>
         <w:rPr>
+          <w:rFonts w:ascii="Times New Roman" w:hAnsi="Times New Roman"/>
           <w:u w:val="none"/>
         </w:rPr>
       </w:pPr>
@@ -2364,7 +2384,7 @@
       <w:r>
         <w:rPr>
           <w:rStyle w:val="None"/>
-          <w:rFonts w:eastAsia="Times New Roman;serif" w:cs="Times New Roman;serif" w:ascii="Times New Roman;serif" w:hAnsi="Times New Roman;serif"/>
+          <w:rFonts w:eastAsia="Times New Roman;serif" w:cs="Times New Roman;serif" w:ascii="Times New Roman" w:hAnsi="Times New Roman"/>
           <w:caps w:val="false"/>
           <w:smallCaps w:val="false"/>
           <w:color w:val="000000"/>
@@ -2379,7 +2399,7 @@
       <w:r>
         <w:rPr>
           <w:rStyle w:val="None"/>
-          <w:rFonts w:eastAsia="Times New Roman;serif" w:cs="Times New Roman;serif" w:ascii="Times New Roman;serif" w:hAnsi="Times New Roman;serif"/>
+          <w:rFonts w:eastAsia="Times New Roman;serif" w:cs="Times New Roman;serif" w:ascii="Times New Roman" w:hAnsi="Times New Roman"/>
           <w:caps w:val="false"/>
           <w:smallCaps w:val="false"/>
           <w:color w:val="000000"/>
@@ -2393,7 +2413,7 @@
       <w:r>
         <w:rPr>
           <w:rStyle w:val="None"/>
-          <w:rFonts w:eastAsia="Times New Roman;serif" w:cs="Times New Roman;serif" w:ascii="Times New Roman;serif" w:hAnsi="Times New Roman;serif"/>
+          <w:rFonts w:eastAsia="Times New Roman;serif" w:cs="Times New Roman;serif" w:ascii="Times New Roman" w:hAnsi="Times New Roman"/>
           <w:caps w:val="false"/>
           <w:smallCaps w:val="false"/>
           <w:color w:val="000000"/>
@@ -2408,7 +2428,7 @@
       <w:r>
         <w:rPr>
           <w:rStyle w:val="None"/>
-          <w:rFonts w:eastAsia="Times New Roman;serif" w:cs="Times New Roman;serif" w:ascii="Times New Roman;serif" w:hAnsi="Times New Roman;serif"/>
+          <w:rFonts w:eastAsia="Times New Roman;serif" w:cs="Times New Roman;serif" w:ascii="Times New Roman" w:hAnsi="Times New Roman"/>
           <w:b/>
           <w:bCs/>
           <w:i w:val="false"/>
@@ -2435,7 +2455,7 @@
       <w:r>
         <w:rPr>
           <w:rStyle w:val="None"/>
-          <w:rFonts w:eastAsia="Times New Roman;serif" w:cs="Times New Roman;serif" w:ascii="Times New Roman;serif" w:hAnsi="Times New Roman;serif"/>
+          <w:rFonts w:eastAsia="Times New Roman;serif" w:cs="Times New Roman;serif" w:ascii="Times New Roman" w:hAnsi="Times New Roman"/>
           <w:caps w:val="false"/>
           <w:smallCaps w:val="false"/>
           <w:color w:val="000000"/>
@@ -2450,7 +2470,7 @@
       <w:r>
         <w:rPr>
           <w:rStyle w:val="None"/>
-          <w:rFonts w:eastAsia="Times New Roman;serif" w:cs="Times New Roman;serif" w:ascii="Times New Roman;serif" w:hAnsi="Times New Roman;serif"/>
+          <w:rFonts w:eastAsia="Times New Roman;serif" w:cs="Times New Roman;serif" w:ascii="Times New Roman" w:hAnsi="Times New Roman"/>
           <w:caps w:val="false"/>
           <w:smallCaps w:val="false"/>
           <w:color w:val="000000"/>
@@ -2464,7 +2484,7 @@
       <w:r>
         <w:rPr>
           <w:rStyle w:val="None"/>
-          <w:rFonts w:eastAsia="Times New Roman;serif" w:cs="Times New Roman;serif" w:ascii="Times New Roman;serif" w:hAnsi="Times New Roman;serif"/>
+          <w:rFonts w:eastAsia="Times New Roman;serif" w:cs="Times New Roman;serif" w:ascii="Times New Roman" w:hAnsi="Times New Roman"/>
           <w:caps w:val="false"/>
           <w:smallCaps w:val="false"/>
           <w:color w:val="000000"/>
@@ -2479,7 +2499,7 @@
       <w:r>
         <w:rPr>
           <w:rStyle w:val="None"/>
-          <w:rFonts w:eastAsia="Times New Roman;serif" w:cs="Times New Roman;serif" w:ascii="Times New Roman;serif" w:hAnsi="Times New Roman;serif"/>
+          <w:rFonts w:eastAsia="Times New Roman;serif" w:cs="Times New Roman;serif" w:ascii="Times New Roman" w:hAnsi="Times New Roman"/>
           <w:caps w:val="false"/>
           <w:smallCaps w:val="false"/>
           <w:color w:val="000000"/>
@@ -2533,6 +2553,7 @@
           <w:numId w:val="2"/>
         </w:numPr>
         <w:rPr>
+          <w:rFonts w:ascii="Times New Roman" w:hAnsi="Times New Roman"/>
           <w:u w:val="none"/>
         </w:rPr>
       </w:pPr>
@@ -2581,6 +2602,7 @@
       <w:pPr>
         <w:pStyle w:val="BodyText"/>
         <w:rPr>
+          <w:rFonts w:ascii="Times New Roman" w:hAnsi="Times New Roman"/>
           <w:u w:val="none"/>
         </w:rPr>
       </w:pPr>
@@ -2598,7 +2620,7 @@
       <w:r>
         <w:rPr>
           <w:rStyle w:val="None"/>
-          <w:rFonts w:eastAsia="Times New Roman;serif" w:cs="Times New Roman;serif" w:ascii="Times New Roman;serif" w:hAnsi="Times New Roman;serif"/>
+          <w:rFonts w:eastAsia="Times New Roman;serif" w:cs="Times New Roman;serif" w:ascii="Times New Roman" w:hAnsi="Times New Roman"/>
           <w:sz w:val="28"/>
           <w:szCs w:val="28"/>
           <w:lang w:val="en-US"/>
@@ -2608,7 +2630,7 @@
       <w:r>
         <w:rPr>
           <w:rStyle w:val="None"/>
-          <w:rFonts w:eastAsia="Times New Roman;serif" w:cs="Times New Roman;serif" w:ascii="Times New Roman;serif" w:hAnsi="Times New Roman;serif"/>
+          <w:rFonts w:eastAsia="Times New Roman;serif" w:cs="Times New Roman;serif" w:ascii="Times New Roman" w:hAnsi="Times New Roman"/>
           <w:b/>
           <w:bCs/>
           <w:i w:val="false"/>
@@ -2635,7 +2657,7 @@
       <w:r>
         <w:rPr>
           <w:rStyle w:val="None"/>
-          <w:rFonts w:eastAsia="Times New Roman;serif" w:cs="Times New Roman;serif" w:ascii="Times New Roman;serif" w:hAnsi="Times New Roman;serif"/>
+          <w:rFonts w:eastAsia="Times New Roman;serif" w:cs="Times New Roman;serif" w:ascii="Times New Roman" w:hAnsi="Times New Roman"/>
           <w:sz w:val="28"/>
           <w:szCs w:val="28"/>
           <w:lang w:val="en-US"/>
@@ -2645,7 +2667,7 @@
       <w:r>
         <w:rPr>
           <w:rStyle w:val="None"/>
-          <w:rFonts w:eastAsia="Times New Roman;serif" w:cs="Times New Roman;serif" w:ascii="Times New Roman;serif" w:hAnsi="Times New Roman;serif"/>
+          <w:rFonts w:eastAsia="Times New Roman;serif" w:cs="Times New Roman;serif" w:ascii="Times New Roman" w:hAnsi="Times New Roman"/>
           <w:sz w:val="28"/>
           <w:szCs w:val="28"/>
           <w:lang w:val="fr-FR"/>
@@ -2686,7 +2708,9 @@
           <w:ilvl w:val="1"/>
           <w:numId w:val="2"/>
         </w:numPr>
-        <w:rPr/>
+        <w:rPr>
+          <w:rFonts w:ascii="Times New Roman" w:hAnsi="Times New Roman"/>
+        </w:rPr>
       </w:pPr>
       <w:r>
         <w:rPr>
@@ -2714,7 +2738,9 @@
           <w:ilvl w:val="1"/>
           <w:numId w:val="2"/>
         </w:numPr>
-        <w:rPr/>
+        <w:rPr>
+          <w:rFonts w:ascii="Times New Roman" w:hAnsi="Times New Roman"/>
+        </w:rPr>
       </w:pPr>
       <w:r>
         <w:rPr>
@@ -2736,7 +2762,9 @@
     <w:p>
       <w:pPr>
         <w:pStyle w:val="BodyText"/>
-        <w:rPr/>
+        <w:rPr>
+          <w:rFonts w:ascii="Times New Roman" w:hAnsi="Times New Roman"/>
+        </w:rPr>
       </w:pPr>
       <w:r>
         <w:rPr/>
@@ -2750,7 +2778,7 @@
       <w:r>
         <w:rPr>
           <w:rStyle w:val="None"/>
-          <w:rFonts w:eastAsia="Times New Roman;serif" w:cs="Times New Roman;serif" w:ascii="Times New Roman;serif" w:hAnsi="Times New Roman;serif"/>
+          <w:rFonts w:eastAsia="Times New Roman;serif" w:cs="Times New Roman;serif" w:ascii="Times New Roman" w:hAnsi="Times New Roman"/>
           <w:caps w:val="false"/>
           <w:smallCaps w:val="false"/>
           <w:color w:val="000000"/>
@@ -2764,7 +2792,7 @@
       <w:r>
         <w:rPr>
           <w:rStyle w:val="None"/>
-          <w:rFonts w:eastAsia="Times New Roman;serif" w:cs="Times New Roman;serif" w:ascii="Times New Roman;serif" w:hAnsi="Times New Roman;serif"/>
+          <w:rFonts w:eastAsia="Times New Roman;serif" w:cs="Times New Roman;serif" w:ascii="Times New Roman" w:hAnsi="Times New Roman"/>
           <w:b/>
           <w:bCs/>
           <w:i w:val="false"/>
@@ -2791,7 +2819,7 @@
       <w:r>
         <w:rPr>
           <w:rStyle w:val="None"/>
-          <w:rFonts w:eastAsia="Times New Roman;serif" w:cs="Times New Roman;serif" w:ascii="Times New Roman;serif" w:hAnsi="Times New Roman;serif"/>
+          <w:rFonts w:eastAsia="Times New Roman;serif" w:cs="Times New Roman;serif" w:ascii="Times New Roman" w:hAnsi="Times New Roman"/>
           <w:b/>
           <w:bCs/>
           <w:i w:val="false"/>
@@ -2818,7 +2846,7 @@
       <w:r>
         <w:rPr>
           <w:rStyle w:val="None"/>
-          <w:rFonts w:eastAsia="Times New Roman;serif" w:cs="Times New Roman;serif" w:ascii="Times New Roman;serif" w:hAnsi="Times New Roman;serif"/>
+          <w:rFonts w:eastAsia="Times New Roman;serif" w:cs="Times New Roman;serif" w:ascii="Times New Roman" w:hAnsi="Times New Roman"/>
           <w:caps w:val="false"/>
           <w:smallCaps w:val="false"/>
           <w:color w:val="000000"/>
@@ -2832,7 +2860,7 @@
       <w:r>
         <w:rPr>
           <w:rStyle w:val="None"/>
-          <w:rFonts w:eastAsia="Times New Roman;serif" w:cs="Times New Roman;serif" w:ascii="Times New Roman;serif" w:hAnsi="Times New Roman;serif"/>
+          <w:rFonts w:eastAsia="Times New Roman;serif" w:cs="Times New Roman;serif" w:ascii="Times New Roman" w:hAnsi="Times New Roman"/>
           <w:caps w:val="false"/>
           <w:smallCaps w:val="false"/>
           <w:color w:val="000000"/>
@@ -2882,7 +2910,9 @@
           <w:ilvl w:val="1"/>
           <w:numId w:val="2"/>
         </w:numPr>
-        <w:rPr/>
+        <w:rPr>
+          <w:rFonts w:ascii="Times New Roman" w:hAnsi="Times New Roman"/>
+        </w:rPr>
       </w:pPr>
       <w:r>
         <w:rPr>
@@ -2918,7 +2948,9 @@
     <w:p>
       <w:pPr>
         <w:pStyle w:val="BodyText"/>
-        <w:rPr/>
+        <w:rPr>
+          <w:rFonts w:ascii="Times New Roman" w:hAnsi="Times New Roman"/>
+        </w:rPr>
       </w:pPr>
       <w:r>
         <w:rPr/>
@@ -2934,7 +2966,7 @@
       <w:r>
         <w:rPr>
           <w:rStyle w:val="None"/>
-          <w:rFonts w:eastAsia="Times New Roman;serif" w:cs="Times New Roman;serif" w:ascii="Times New Roman;serif" w:hAnsi="Times New Roman;serif"/>
+          <w:rFonts w:eastAsia="Times New Roman;serif" w:cs="Times New Roman;serif" w:ascii="Times New Roman" w:hAnsi="Times New Roman"/>
           <w:caps w:val="false"/>
           <w:smallCaps w:val="false"/>
           <w:color w:val="000000"/>
@@ -2947,7 +2979,7 @@
       <w:r>
         <w:rPr>
           <w:rStyle w:val="None"/>
-          <w:rFonts w:eastAsia="Times New Roman;serif" w:cs="Times New Roman;serif" w:ascii="Times New Roman;serif" w:hAnsi="Times New Roman;serif"/>
+          <w:rFonts w:eastAsia="Times New Roman;serif" w:cs="Times New Roman;serif" w:ascii="Times New Roman" w:hAnsi="Times New Roman"/>
           <w:caps w:val="false"/>
           <w:smallCaps w:val="false"/>
           <w:color w:val="000000"/>
@@ -2961,7 +2993,7 @@
       <w:r>
         <w:rPr>
           <w:rStyle w:val="None"/>
-          <w:rFonts w:eastAsia="Times New Roman;serif" w:cs="Times New Roman;serif" w:ascii="Times New Roman;serif" w:hAnsi="Times New Roman;serif"/>
+          <w:rFonts w:eastAsia="Times New Roman;serif" w:cs="Times New Roman;serif" w:ascii="Times New Roman" w:hAnsi="Times New Roman"/>
           <w:b/>
           <w:bCs/>
           <w:i w:val="false"/>
@@ -2988,7 +3020,7 @@
       <w:r>
         <w:rPr>
           <w:rStyle w:val="None"/>
-          <w:rFonts w:eastAsia="Times New Roman;serif" w:cs="Times New Roman;serif" w:ascii="Times New Roman;serif" w:hAnsi="Times New Roman;serif"/>
+          <w:rFonts w:eastAsia="Times New Roman;serif" w:cs="Times New Roman;serif" w:ascii="Times New Roman" w:hAnsi="Times New Roman"/>
           <w:caps w:val="false"/>
           <w:smallCaps w:val="false"/>
           <w:color w:val="000000"/>
@@ -3002,7 +3034,7 @@
       <w:r>
         <w:rPr>
           <w:rStyle w:val="None"/>
-          <w:rFonts w:eastAsia="Times New Roman;serif" w:cs="Times New Roman;serif" w:ascii="Times New Roman;serif" w:hAnsi="Times New Roman;serif"/>
+          <w:rFonts w:eastAsia="Times New Roman;serif" w:cs="Times New Roman;serif" w:ascii="Times New Roman" w:hAnsi="Times New Roman"/>
           <w:caps w:val="false"/>
           <w:smallCaps w:val="false"/>
           <w:color w:val="000000"/>
@@ -3078,7 +3110,9 @@
     <w:p>
       <w:pPr>
         <w:pStyle w:val="BodyText"/>
-        <w:rPr/>
+        <w:rPr>
+          <w:rFonts w:ascii="Times New Roman" w:hAnsi="Times New Roman"/>
+        </w:rPr>
       </w:pPr>
       <w:r>
         <w:rPr/>
@@ -3092,7 +3126,7 @@
       <w:r>
         <w:rPr>
           <w:rStyle w:val="None"/>
-          <w:rFonts w:eastAsia="Times New Roman;serif" w:cs="Times New Roman;serif" w:ascii="Times New Roman;serif" w:hAnsi="Times New Roman;serif"/>
+          <w:rFonts w:eastAsia="Times New Roman;serif" w:cs="Times New Roman;serif" w:ascii="Times New Roman" w:hAnsi="Times New Roman"/>
           <w:caps w:val="false"/>
           <w:smallCaps w:val="false"/>
           <w:color w:val="000000"/>
@@ -3106,7 +3140,7 @@
       <w:r>
         <w:rPr>
           <w:rStyle w:val="None"/>
-          <w:rFonts w:eastAsia="Times New Roman;serif" w:cs="Times New Roman;serif" w:ascii="Times New Roman;serif" w:hAnsi="Times New Roman;serif"/>
+          <w:rFonts w:eastAsia="Times New Roman;serif" w:cs="Times New Roman;serif" w:ascii="Times New Roman" w:hAnsi="Times New Roman"/>
           <w:b/>
           <w:bCs/>
           <w:i w:val="false"/>
@@ -3133,7 +3167,7 @@
       <w:r>
         <w:rPr>
           <w:rStyle w:val="None"/>
-          <w:rFonts w:eastAsia="Times New Roman;serif" w:cs="Times New Roman;serif" w:ascii="Times New Roman;serif" w:hAnsi="Times New Roman;serif"/>
+          <w:rFonts w:eastAsia="Times New Roman;serif" w:cs="Times New Roman;serif" w:ascii="Times New Roman" w:hAnsi="Times New Roman"/>
           <w:caps w:val="false"/>
           <w:smallCaps w:val="false"/>
           <w:color w:val="000000"/>
@@ -3263,7 +3297,9 @@
     <w:p>
       <w:pPr>
         <w:pStyle w:val="BodyText"/>
-        <w:rPr/>
+        <w:rPr>
+          <w:rFonts w:ascii="Times New Roman" w:hAnsi="Times New Roman"/>
+        </w:rPr>
       </w:pPr>
       <w:r>
         <w:rPr/>
@@ -3277,7 +3313,7 @@
       <w:r>
         <w:rPr>
           <w:rStyle w:val="None"/>
-          <w:rFonts w:eastAsia="Times New Roman;serif" w:cs="Times New Roman;serif" w:ascii="Times New Roman;serif" w:hAnsi="Times New Roman;serif"/>
+          <w:rFonts w:eastAsia="Times New Roman;serif" w:cs="Times New Roman;serif" w:ascii="Times New Roman" w:hAnsi="Times New Roman"/>
           <w:caps w:val="false"/>
           <w:smallCaps w:val="false"/>
           <w:color w:val="000000"/>
@@ -3291,7 +3327,7 @@
       <w:r>
         <w:rPr>
           <w:rStyle w:val="None"/>
-          <w:rFonts w:eastAsia="Times New Roman;serif" w:cs="Times New Roman;serif" w:ascii="Times New Roman;serif" w:hAnsi="Times New Roman;serif"/>
+          <w:rFonts w:eastAsia="Times New Roman;serif" w:cs="Times New Roman;serif" w:ascii="Times New Roman" w:hAnsi="Times New Roman"/>
           <w:caps w:val="false"/>
           <w:smallCaps w:val="false"/>
           <w:color w:val="000000"/>
@@ -3305,7 +3341,7 @@
       <w:r>
         <w:rPr>
           <w:rStyle w:val="None"/>
-          <w:rFonts w:eastAsia="Times New Roman;serif" w:cs="Times New Roman;serif" w:ascii="Times New Roman;serif" w:hAnsi="Times New Roman;serif"/>
+          <w:rFonts w:eastAsia="Times New Roman;serif" w:cs="Times New Roman;serif" w:ascii="Times New Roman" w:hAnsi="Times New Roman"/>
           <w:b/>
           <w:bCs/>
           <w:i w:val="false"/>
@@ -3332,7 +3368,7 @@
       <w:r>
         <w:rPr>
           <w:rStyle w:val="None"/>
-          <w:rFonts w:eastAsia="Times New Roman;serif" w:cs="Times New Roman;serif" w:ascii="Times New Roman;serif" w:hAnsi="Times New Roman;serif"/>
+          <w:rFonts w:eastAsia="Times New Roman;serif" w:cs="Times New Roman;serif" w:ascii="Times New Roman" w:hAnsi="Times New Roman"/>
           <w:b/>
           <w:bCs/>
           <w:i w:val="false"/>
@@ -3359,7 +3395,7 @@
       <w:r>
         <w:rPr>
           <w:rStyle w:val="None"/>
-          <w:rFonts w:eastAsia="Times New Roman;serif" w:cs="Times New Roman;serif" w:ascii="Times New Roman;serif" w:hAnsi="Times New Roman;serif"/>
+          <w:rFonts w:eastAsia="Times New Roman;serif" w:cs="Times New Roman;serif" w:ascii="Times New Roman" w:hAnsi="Times New Roman"/>
           <w:caps w:val="false"/>
           <w:smallCaps w:val="false"/>
           <w:color w:val="000000"/>
@@ -3426,7 +3462,9 @@
     <w:p>
       <w:pPr>
         <w:pStyle w:val="BodyText"/>
-        <w:rPr/>
+        <w:rPr>
+          <w:rFonts w:ascii="Times New Roman" w:hAnsi="Times New Roman"/>
+        </w:rPr>
       </w:pPr>
       <w:r>
         <w:rPr/>
@@ -3440,7 +3478,7 @@
       <w:r>
         <w:rPr>
           <w:rStyle w:val="None"/>
-          <w:rFonts w:eastAsia="Times New Roman;serif" w:cs="Times New Roman;serif" w:ascii="Times New Roman;serif" w:hAnsi="Times New Roman;serif"/>
+          <w:rFonts w:eastAsia="Times New Roman;serif" w:cs="Times New Roman;serif" w:ascii="Times New Roman" w:hAnsi="Times New Roman"/>
           <w:caps w:val="false"/>
           <w:smallCaps w:val="false"/>
           <w:color w:val="000000"/>
@@ -3454,7 +3492,7 @@
       <w:r>
         <w:rPr>
           <w:rStyle w:val="None"/>
-          <w:rFonts w:eastAsia="Times New Roman;serif" w:cs="Times New Roman;serif" w:ascii="Times New Roman;serif" w:hAnsi="Times New Roman;serif"/>
+          <w:rFonts w:eastAsia="Times New Roman;serif" w:cs="Times New Roman;serif" w:ascii="Times New Roman" w:hAnsi="Times New Roman"/>
           <w:b/>
           <w:bCs/>
           <w:i w:val="false"/>
@@ -3481,7 +3519,7 @@
       <w:r>
         <w:rPr>
           <w:rStyle w:val="None"/>
-          <w:rFonts w:eastAsia="Times New Roman;serif" w:cs="Times New Roman;serif" w:ascii="Times New Roman;serif" w:hAnsi="Times New Roman;serif"/>
+          <w:rFonts w:eastAsia="Times New Roman;serif" w:cs="Times New Roman;serif" w:ascii="Times New Roman" w:hAnsi="Times New Roman"/>
           <w:b/>
           <w:bCs/>
           <w:i w:val="false"/>
@@ -3508,7 +3546,7 @@
       <w:r>
         <w:rPr>
           <w:rStyle w:val="None"/>
-          <w:rFonts w:eastAsia="Times New Roman;serif" w:cs="Times New Roman;serif" w:ascii="Times New Roman;serif" w:hAnsi="Times New Roman;serif"/>
+          <w:rFonts w:eastAsia="Times New Roman;serif" w:cs="Times New Roman;serif" w:ascii="Times New Roman" w:hAnsi="Times New Roman"/>
           <w:caps w:val="false"/>
           <w:smallCaps w:val="false"/>
           <w:color w:val="000000"/>
@@ -3575,7 +3613,9 @@
     <w:p>
       <w:pPr>
         <w:pStyle w:val="BodyText"/>
-        <w:rPr/>
+        <w:rPr>
+          <w:rFonts w:ascii="Times New Roman" w:hAnsi="Times New Roman"/>
+        </w:rPr>
       </w:pPr>
       <w:r>
         <w:rPr/>
@@ -3589,7 +3629,7 @@
       <w:r>
         <w:rPr>
           <w:rStyle w:val="None"/>
-          <w:rFonts w:eastAsia="Times New Roman;serif" w:cs="Times New Roman;serif" w:ascii="Times New Roman;serif" w:hAnsi="Times New Roman;serif"/>
+          <w:rFonts w:eastAsia="Times New Roman;serif" w:cs="Times New Roman;serif" w:ascii="Times New Roman" w:hAnsi="Times New Roman"/>
           <w:caps w:val="false"/>
           <w:smallCaps w:val="false"/>
           <w:color w:val="000000"/>
@@ -3603,7 +3643,7 @@
       <w:r>
         <w:rPr>
           <w:rStyle w:val="None"/>
-          <w:rFonts w:eastAsia="Times New Roman;serif" w:cs="Times New Roman;serif" w:ascii="Times New Roman;serif" w:hAnsi="Times New Roman;serif"/>
+          <w:rFonts w:eastAsia="Times New Roman;serif" w:cs="Times New Roman;serif" w:ascii="Times New Roman" w:hAnsi="Times New Roman"/>
           <w:caps w:val="false"/>
           <w:smallCaps w:val="false"/>
           <w:color w:val="000000"/>
@@ -3617,7 +3657,7 @@
       <w:r>
         <w:rPr>
           <w:rStyle w:val="None"/>
-          <w:rFonts w:eastAsia="Times New Roman;serif" w:cs="Times New Roman;serif" w:ascii="Times New Roman;serif" w:hAnsi="Times New Roman;serif"/>
+          <w:rFonts w:eastAsia="Times New Roman;serif" w:cs="Times New Roman;serif" w:ascii="Times New Roman" w:hAnsi="Times New Roman"/>
           <w:b/>
           <w:bCs/>
           <w:i w:val="false"/>
@@ -3644,7 +3684,7 @@
       <w:r>
         <w:rPr>
           <w:rStyle w:val="None"/>
-          <w:rFonts w:eastAsia="Times New Roman;serif" w:cs="Times New Roman;serif" w:ascii="Times New Roman;serif" w:hAnsi="Times New Roman;serif"/>
+          <w:rFonts w:eastAsia="Times New Roman;serif" w:cs="Times New Roman;serif" w:ascii="Times New Roman" w:hAnsi="Times New Roman"/>
           <w:b/>
           <w:bCs/>
           <w:i w:val="false"/>
@@ -3671,7 +3711,7 @@
       <w:r>
         <w:rPr>
           <w:rStyle w:val="None"/>
-          <w:rFonts w:eastAsia="Times New Roman;serif" w:cs="Times New Roman;serif" w:ascii="Times New Roman;serif" w:hAnsi="Times New Roman;serif"/>
+          <w:rFonts w:eastAsia="Times New Roman;serif" w:cs="Times New Roman;serif" w:ascii="Times New Roman" w:hAnsi="Times New Roman"/>
           <w:caps w:val="false"/>
           <w:smallCaps w:val="false"/>
           <w:color w:val="000000"/>
@@ -3759,7 +3799,9 @@
     <w:p>
       <w:pPr>
         <w:pStyle w:val="BodyText"/>
-        <w:rPr/>
+        <w:rPr>
+          <w:rFonts w:ascii="Times New Roman" w:hAnsi="Times New Roman"/>
+        </w:rPr>
       </w:pPr>
       <w:r>
         <w:rPr/>
@@ -3773,7 +3815,7 @@
       <w:r>
         <w:rPr>
           <w:rStyle w:val="None"/>
-          <w:rFonts w:eastAsia="Times New Roman;serif" w:cs="Times New Roman;serif" w:ascii="Times New Roman;serif" w:hAnsi="Times New Roman;serif"/>
+          <w:rFonts w:eastAsia="Times New Roman;serif" w:cs="Times New Roman;serif" w:ascii="Times New Roman" w:hAnsi="Times New Roman"/>
           <w:caps w:val="false"/>
           <w:smallCaps w:val="false"/>
           <w:color w:val="000000"/>
@@ -3787,7 +3829,7 @@
       <w:r>
         <w:rPr>
           <w:rStyle w:val="None"/>
-          <w:rFonts w:eastAsia="Times New Roman;serif" w:cs="Times New Roman;serif" w:ascii="Times New Roman;serif" w:hAnsi="Times New Roman;serif"/>
+          <w:rFonts w:eastAsia="Times New Roman;serif" w:cs="Times New Roman;serif" w:ascii="Times New Roman" w:hAnsi="Times New Roman"/>
           <w:caps w:val="false"/>
           <w:smallCaps w:val="false"/>
           <w:color w:val="000000"/>
@@ -3801,7 +3843,7 @@
       <w:r>
         <w:rPr>
           <w:rStyle w:val="None"/>
-          <w:rFonts w:eastAsia="Times New Roman;serif" w:cs="Times New Roman;serif" w:ascii="Times New Roman;serif" w:hAnsi="Times New Roman;serif"/>
+          <w:rFonts w:eastAsia="Times New Roman;serif" w:cs="Times New Roman;serif" w:ascii="Times New Roman" w:hAnsi="Times New Roman"/>
           <w:b/>
           <w:bCs/>
           <w:i w:val="false"/>
@@ -3828,7 +3870,7 @@
       <w:r>
         <w:rPr>
           <w:rStyle w:val="None"/>
-          <w:rFonts w:eastAsia="Times New Roman;serif" w:cs="Times New Roman;serif" w:ascii="Times New Roman;serif" w:hAnsi="Times New Roman;serif"/>
+          <w:rFonts w:eastAsia="Times New Roman;serif" w:cs="Times New Roman;serif" w:ascii="Times New Roman" w:hAnsi="Times New Roman"/>
           <w:b/>
           <w:bCs/>
           <w:i w:val="false"/>
@@ -3855,7 +3897,7 @@
       <w:r>
         <w:rPr>
           <w:rStyle w:val="None"/>
-          <w:rFonts w:eastAsia="Times New Roman;serif" w:cs="Times New Roman;serif" w:ascii="Times New Roman;serif" w:hAnsi="Times New Roman;serif"/>
+          <w:rFonts w:eastAsia="Times New Roman;serif" w:cs="Times New Roman;serif" w:ascii="Times New Roman" w:hAnsi="Times New Roman"/>
           <w:caps w:val="false"/>
           <w:smallCaps w:val="false"/>
           <w:color w:val="000000"/>
@@ -3869,7 +3911,7 @@
       <w:r>
         <w:rPr>
           <w:rStyle w:val="None"/>
-          <w:rFonts w:eastAsia="Times New Roman;serif" w:cs="Times New Roman;serif" w:ascii="Times New Roman;serif" w:hAnsi="Times New Roman;serif"/>
+          <w:rFonts w:eastAsia="Times New Roman;serif" w:cs="Times New Roman;serif" w:ascii="Times New Roman" w:hAnsi="Times New Roman"/>
           <w:caps w:val="false"/>
           <w:smallCaps w:val="false"/>
           <w:color w:val="000000"/>
@@ -3957,7 +3999,9 @@
     <w:p>
       <w:pPr>
         <w:pStyle w:val="BodyText"/>
-        <w:rPr/>
+        <w:rPr>
+          <w:rFonts w:ascii="Times New Roman" w:hAnsi="Times New Roman"/>
+        </w:rPr>
       </w:pPr>
       <w:r>
         <w:rPr/>
@@ -3971,7 +4015,7 @@
       <w:r>
         <w:rPr>
           <w:rStyle w:val="None"/>
-          <w:rFonts w:eastAsia="Times New Roman;serif" w:cs="Times New Roman;serif" w:ascii="Times New Roman;serif" w:hAnsi="Times New Roman;serif"/>
+          <w:rFonts w:eastAsia="Times New Roman;serif" w:cs="Times New Roman;serif" w:ascii="Times New Roman" w:hAnsi="Times New Roman"/>
           <w:caps w:val="false"/>
           <w:smallCaps w:val="false"/>
           <w:color w:val="000000"/>
@@ -3985,7 +4029,7 @@
       <w:r>
         <w:rPr>
           <w:rStyle w:val="None"/>
-          <w:rFonts w:eastAsia="Times New Roman;serif" w:cs="Times New Roman;serif" w:ascii="Times New Roman;serif" w:hAnsi="Times New Roman;serif"/>
+          <w:rFonts w:eastAsia="Times New Roman;serif" w:cs="Times New Roman;serif" w:ascii="Times New Roman" w:hAnsi="Times New Roman"/>
           <w:caps w:val="false"/>
           <w:smallCaps w:val="false"/>
           <w:color w:val="000000"/>
@@ -3999,7 +4043,7 @@
       <w:r>
         <w:rPr>
           <w:rStyle w:val="None"/>
-          <w:rFonts w:eastAsia="Times New Roman;serif" w:cs="Times New Roman;serif" w:ascii="Times New Roman;serif" w:hAnsi="Times New Roman;serif"/>
+          <w:rFonts w:eastAsia="Times New Roman;serif" w:cs="Times New Roman;serif" w:ascii="Times New Roman" w:hAnsi="Times New Roman"/>
           <w:b/>
           <w:bCs/>
           <w:i w:val="false"/>
@@ -4026,7 +4070,7 @@
       <w:r>
         <w:rPr>
           <w:rStyle w:val="None"/>
-          <w:rFonts w:eastAsia="Times New Roman;serif" w:cs="Times New Roman;serif" w:ascii="Times New Roman;serif" w:hAnsi="Times New Roman;serif"/>
+          <w:rFonts w:eastAsia="Times New Roman;serif" w:cs="Times New Roman;serif" w:ascii="Times New Roman" w:hAnsi="Times New Roman"/>
           <w:b/>
           <w:bCs/>
           <w:i w:val="false"/>
@@ -4053,7 +4097,7 @@
       <w:r>
         <w:rPr>
           <w:rStyle w:val="None"/>
-          <w:rFonts w:eastAsia="Times New Roman;serif" w:cs="Times New Roman;serif" w:ascii="Times New Roman;serif" w:hAnsi="Times New Roman;serif"/>
+          <w:rFonts w:eastAsia="Times New Roman;serif" w:cs="Times New Roman;serif" w:ascii="Times New Roman" w:hAnsi="Times New Roman"/>
           <w:caps w:val="false"/>
           <w:smallCaps w:val="false"/>
           <w:color w:val="000000"/>
@@ -4067,7 +4111,7 @@
       <w:r>
         <w:rPr>
           <w:rStyle w:val="None"/>
-          <w:rFonts w:eastAsia="Times New Roman;serif" w:cs="Times New Roman;serif" w:ascii="Times New Roman;serif" w:hAnsi="Times New Roman;serif"/>
+          <w:rFonts w:eastAsia="Times New Roman;serif" w:cs="Times New Roman;serif" w:ascii="Times New Roman" w:hAnsi="Times New Roman"/>
           <w:caps w:val="false"/>
           <w:smallCaps w:val="false"/>
           <w:color w:val="000000"/>
@@ -4081,7 +4125,7 @@
       <w:r>
         <w:rPr>
           <w:rStyle w:val="None"/>
-          <w:rFonts w:eastAsia="Times New Roman;serif" w:cs="Times New Roman;serif" w:ascii="Times New Roman;serif" w:hAnsi="Times New Roman;serif"/>
+          <w:rFonts w:eastAsia="Times New Roman;serif" w:cs="Times New Roman;serif" w:ascii="Times New Roman" w:hAnsi="Times New Roman"/>
           <w:caps w:val="false"/>
           <w:smallCaps w:val="false"/>
           <w:color w:val="000000"/>
@@ -4169,7 +4213,9 @@
     <w:p>
       <w:pPr>
         <w:pStyle w:val="BodyText"/>
-        <w:rPr/>
+        <w:rPr>
+          <w:rFonts w:ascii="Times New Roman" w:hAnsi="Times New Roman"/>
+        </w:rPr>
       </w:pPr>
       <w:r>
         <w:rPr/>
@@ -4183,7 +4229,7 @@
       <w:r>
         <w:rPr>
           <w:rStyle w:val="None"/>
-          <w:rFonts w:eastAsia="Times New Roman;serif" w:cs="Times New Roman;serif" w:ascii="Times New Roman;serif" w:hAnsi="Times New Roman;serif"/>
+          <w:rFonts w:eastAsia="Times New Roman;serif" w:cs="Times New Roman;serif" w:ascii="Times New Roman" w:hAnsi="Times New Roman"/>
           <w:caps w:val="false"/>
           <w:smallCaps w:val="false"/>
           <w:color w:val="000000"/>
@@ -4197,7 +4243,7 @@
       <w:r>
         <w:rPr>
           <w:rStyle w:val="None"/>
-          <w:rFonts w:eastAsia="Times New Roman;serif" w:cs="Times New Roman;serif" w:ascii="Times New Roman;serif" w:hAnsi="Times New Roman;serif"/>
+          <w:rFonts w:eastAsia="Times New Roman;serif" w:cs="Times New Roman;serif" w:ascii="Times New Roman" w:hAnsi="Times New Roman"/>
           <w:caps w:val="false"/>
           <w:smallCaps w:val="false"/>
           <w:color w:val="000000"/>
@@ -4211,7 +4257,7 @@
       <w:r>
         <w:rPr>
           <w:rStyle w:val="None"/>
-          <w:rFonts w:eastAsia="Times New Roman;serif" w:cs="Times New Roman;serif" w:ascii="Times New Roman;serif" w:hAnsi="Times New Roman;serif"/>
+          <w:rFonts w:eastAsia="Times New Roman;serif" w:cs="Times New Roman;serif" w:ascii="Times New Roman" w:hAnsi="Times New Roman"/>
           <w:caps w:val="false"/>
           <w:smallCaps w:val="false"/>
           <w:color w:val="000000"/>
@@ -4225,7 +4271,7 @@
       <w:r>
         <w:rPr>
           <w:rStyle w:val="None"/>
-          <w:rFonts w:eastAsia="Times New Roman;serif" w:cs="Times New Roman;serif" w:ascii="Times New Roman;serif" w:hAnsi="Times New Roman;serif"/>
+          <w:rFonts w:eastAsia="Times New Roman;serif" w:cs="Times New Roman;serif" w:ascii="Times New Roman" w:hAnsi="Times New Roman"/>
           <w:caps w:val="false"/>
           <w:smallCaps w:val="false"/>
           <w:color w:val="000000"/>
@@ -4282,7 +4328,9 @@
     <w:p>
       <w:pPr>
         <w:pStyle w:val="BodyText"/>
-        <w:rPr/>
+        <w:rPr>
+          <w:rFonts w:ascii="Times New Roman" w:hAnsi="Times New Roman"/>
+        </w:rPr>
       </w:pPr>
       <w:r>
         <w:rPr/>
@@ -4296,7 +4344,7 @@
       <w:r>
         <w:rPr>
           <w:rStyle w:val="None"/>
-          <w:rFonts w:eastAsia="Arial;sans-serif" w:cs="Arial;sans-serif" w:ascii="Arial;sans-serif" w:hAnsi="Arial;sans-serif"/>
+          <w:rFonts w:eastAsia="Arial;sans-serif" w:cs="Arial;sans-serif" w:ascii="Times New Roman" w:hAnsi="Times New Roman"/>
           <w:caps w:val="false"/>
           <w:smallCaps w:val="false"/>
           <w:color w:val="000000"/>
@@ -4394,7 +4442,7 @@
       <w:r>
         <w:rPr>
           <w:rStyle w:val="None"/>
-          <w:rFonts w:eastAsia="Times New Roman;serif" w:cs="Times New Roman;serif" w:ascii="Times New Roman;serif" w:hAnsi="Times New Roman;serif"/>
+          <w:rFonts w:eastAsia="Times New Roman;serif" w:cs="Times New Roman;serif"/>
           <w:caps w:val="false"/>
           <w:smallCaps w:val="false"/>
           <w:color w:val="000000"/>
@@ -4406,7 +4454,7 @@
       <w:r>
         <w:rPr>
           <w:rStyle w:val="None"/>
-          <w:rFonts w:eastAsia="Times New Roman;serif" w:cs="Times New Roman;serif" w:ascii="Times New Roman;serif" w:hAnsi="Times New Roman;serif"/>
+          <w:rFonts w:eastAsia="Times New Roman;serif" w:cs="Times New Roman;serif"/>
           <w:caps w:val="false"/>
           <w:smallCaps w:val="false"/>
           <w:color w:val="000000"/>
@@ -4430,7 +4478,7 @@
       <w:r>
         <w:rPr>
           <w:rStyle w:val="None"/>
-          <w:rFonts w:eastAsia="Times New Roman;serif" w:cs="Times New Roman;serif" w:ascii="Times New Roman;serif" w:hAnsi="Times New Roman;serif"/>
+          <w:rFonts w:eastAsia="Times New Roman;serif" w:cs="Times New Roman;serif"/>
           <w:caps w:val="false"/>
           <w:smallCaps w:val="false"/>
           <w:color w:val="000000"/>
@@ -4441,7 +4489,7 @@
       <w:r>
         <w:rPr>
           <w:rStyle w:val="None"/>
-          <w:rFonts w:eastAsia="Times New Roman;serif" w:cs="Times New Roman;serif" w:ascii="Times New Roman;serif" w:hAnsi="Times New Roman;serif"/>
+          <w:rFonts w:eastAsia="Times New Roman;serif" w:cs="Times New Roman;serif"/>
           <w:caps w:val="false"/>
           <w:smallCaps w:val="false"/>
           <w:color w:val="000000"/>
@@ -4498,6 +4546,7 @@
         <w:pStyle w:val="Body"/>
         <w:rPr>
           <w:rStyle w:val="None"/>
+          <w:rFonts w:ascii="Times New Roman" w:hAnsi="Times New Roman"/>
           <w:caps w:val="false"/>
           <w:smallCaps w:val="false"/>
           <w:color w:val="000000"/>

</xml_diff>